<commit_message>
maj des Etapes de projet
</commit_message>
<xml_diff>
--- a/Etapes Projet.docx
+++ b/Etapes Projet.docx
@@ -1,23 +1,25 @@
 
 <file path=word/document.xml><?xml version="1.0" encoding="utf-8"?>
-<w:document xmlns:mc="http://schemas.openxmlformats.org/markup-compatibility/2006" xmlns:o="urn:schemas-microsoft-com:office:office" xmlns:r="http://schemas.openxmlformats.org/officeDocument/2006/relationships" xmlns:m="http://schemas.openxmlformats.org/officeDocument/2006/math" xmlns:v="urn:schemas-microsoft-com:vml" xmlns:wp="http://schemas.openxmlformats.org/drawingml/2006/wordprocessingDrawing" xmlns:w10="urn:schemas-microsoft-com:office:word" xmlns:w="http://schemas.openxmlformats.org/wordprocessingml/2006/main" xmlns:wne="http://schemas.microsoft.com/office/word/2006/wordml" xmlns:sl="http://schemas.openxmlformats.org/schemaLibrary/2006/main" xmlns:a="http://schemas.openxmlformats.org/drawingml/2006/main" xmlns:pic="http://schemas.openxmlformats.org/drawingml/2006/picture" xmlns:c="http://schemas.openxmlformats.org/drawingml/2006/chart" xmlns:lc="http://schemas.openxmlformats.org/drawingml/2006/lockedCanvas" xmlns:dgm="http://schemas.openxmlformats.org/drawingml/2006/diagram" xmlns:wps="http://schemas.microsoft.com/office/word/2010/wordprocessingShape" xmlns:wpg="http://schemas.microsoft.com/office/word/2010/wordprocessingGroup" xmlns:w14="http://schemas.microsoft.com/office/word/2010/wordml" xmlns:w15="http://schemas.microsoft.com/office/word/2012/wordml">
+<w:document xmlns:o="urn:schemas-microsoft-com:office:office" xmlns:r="http://schemas.openxmlformats.org/officeDocument/2006/relationships" xmlns:v="urn:schemas-microsoft-com:vml" xmlns:w="http://schemas.openxmlformats.org/wordprocessingml/2006/main" xmlns:w10="urn:schemas-microsoft-com:office:word" xmlns:wp="http://schemas.openxmlformats.org/drawingml/2006/wordprocessingDrawing" xmlns:wps="http://schemas.microsoft.com/office/word/2010/wordprocessingShape" xmlns:wpg="http://schemas.microsoft.com/office/word/2010/wordprocessingGroup" xmlns:mc="http://schemas.openxmlformats.org/markup-compatibility/2006" xmlns:wp14="http://schemas.microsoft.com/office/word/2010/wordprocessingDrawing" xmlns:w14="http://schemas.microsoft.com/office/word/2010/wordml" mc:Ignorable="w14 wp14">
   <w:body>
     <w:p>
       <w:pPr>
-        <w:rPr>
-          <w:b w:val="1"/>
-        </w:rPr>
-      </w:pPr>
-      <w:r>
-        <w:rPr>
-          <w:b w:val="1"/>
-          <w:rtl w:val="0"/>
-        </w:rPr>
-        <w:t xml:space="preserve">Hardware (⅕)</w:t>
-      </w:r>
-    </w:p>
-    <w:p>
-      <w:pPr>
+        <w:pStyle w:val="Normal1"/>
+        <w:rPr>
+          <w:b/>
+          <w:b/>
+        </w:rPr>
+      </w:pPr>
+      <w:r>
+        <w:rPr>
+          <w:b/>
+        </w:rPr>
+        <w:t>Hardware (⅕)</w:t>
+      </w:r>
+    </w:p>
+    <w:p>
+      <w:pPr>
+        <w:pStyle w:val="Normal1"/>
         <w:numPr>
           <w:ilvl w:val="0"/>
           <w:numId w:val="3"/>
@@ -28,32 +30,48 @@
         </w:rPr>
       </w:pPr>
       <w:r>
-        <w:rPr>
-          <w:rtl w:val="0"/>
-        </w:rPr>
-        <w:t xml:space="preserve">Châssis :</w:t>
-      </w:r>
-    </w:p>
-    <w:p>
-      <w:pPr>
+        <w:rPr/>
+        <w:t>Châssis :</w:t>
+      </w:r>
+    </w:p>
+    <w:p>
+      <w:pPr>
+        <w:pStyle w:val="Normal1"/>
         <w:numPr>
           <w:ilvl w:val="1"/>
           <w:numId w:val="3"/>
         </w:numPr>
         <w:ind w:left="1440" w:hanging="360"/>
-        <w:rPr>
-          <w:u w:val="none"/>
-        </w:rPr>
-      </w:pPr>
-      <w:r>
-        <w:rPr>
-          <w:rtl w:val="0"/>
-        </w:rPr>
-        <w:t xml:space="preserve">Impression (via STL Cassé)</w:t>
-      </w:r>
-    </w:p>
-    <w:p>
-      <w:pPr>
+        <w:rPr/>
+      </w:pPr>
+      <w:r>
+        <w:rPr/>
+        <w:t>Impression (via STL Cassé)</w:t>
+      </w:r>
+      <w:r>
+        <w:rPr>
+          <w:u w:val="none"/>
+        </w:rPr>
+        <w:t xml:space="preserve"> </w:t>
+      </w:r>
+      <w:r>
+        <w:rPr>
+          <w:u w:val="none"/>
+        </w:rPr>
+        <w:t xml:space="preserve">⇒ </w:t>
+      </w:r>
+      <w:r>
+        <w:rPr>
+          <w:b/>
+          <w:bCs/>
+          <w:u w:val="none"/>
+        </w:rPr>
+        <w:t>Guillaume</w:t>
+      </w:r>
+    </w:p>
+    <w:p>
+      <w:pPr>
+        <w:pStyle w:val="Normal1"/>
         <w:numPr>
           <w:ilvl w:val="1"/>
           <w:numId w:val="3"/>
@@ -64,175 +82,228 @@
         </w:rPr>
       </w:pPr>
       <w:r>
-        <w:rPr>
-          <w:rtl w:val="0"/>
-        </w:rPr>
-        <w:t xml:space="preserve">Assemblage</w:t>
-      </w:r>
-    </w:p>
-    <w:p>
-      <w:pPr>
+        <w:rPr/>
+        <w:t>Assemblage</w:t>
+      </w:r>
+    </w:p>
+    <w:p>
+      <w:pPr>
+        <w:pStyle w:val="Normal1"/>
         <w:numPr>
           <w:ilvl w:val="0"/>
           <w:numId w:val="3"/>
         </w:numPr>
         <w:ind w:left="720" w:hanging="360"/>
-        <w:rPr>
-          <w:u w:val="none"/>
-        </w:rPr>
-      </w:pPr>
-      <w:r>
-        <w:rPr>
-          <w:rtl w:val="0"/>
-        </w:rPr>
-        <w:t xml:space="preserve">Electronique :</w:t>
-      </w:r>
-    </w:p>
-    <w:p>
-      <w:pPr>
+        <w:rPr/>
+      </w:pPr>
+      <w:r>
+        <w:rPr/>
+        <w:t>Électronique</w:t>
+      </w:r>
+      <w:r>
+        <w:rPr/>
+        <w:t xml:space="preserve"> :</w:t>
+      </w:r>
+    </w:p>
+    <w:p>
+      <w:pPr>
+        <w:pStyle w:val="Normal1"/>
         <w:numPr>
           <w:ilvl w:val="1"/>
           <w:numId w:val="3"/>
         </w:numPr>
         <w:ind w:left="1440" w:hanging="360"/>
-        <w:rPr>
-          <w:u w:val="none"/>
-        </w:rPr>
-      </w:pPr>
-      <w:r>
-        <w:rPr>
-          <w:rtl w:val="0"/>
-        </w:rPr>
-        <w:t xml:space="preserve">Soudure des pièces</w:t>
-      </w:r>
-    </w:p>
-    <w:p>
-      <w:pPr>
+        <w:rPr/>
+      </w:pPr>
+      <w:r>
+        <w:rPr/>
+        <w:t>Soudure des pièces</w:t>
+      </w:r>
+      <w:r>
+        <w:rPr>
+          <w:u w:val="none"/>
+        </w:rPr>
+        <w:t xml:space="preserve"> </w:t>
+      </w:r>
+      <w:r>
+        <w:rPr>
+          <w:u w:val="none"/>
+        </w:rPr>
+        <w:t xml:space="preserve">⇒ </w:t>
+      </w:r>
+      <w:r>
+        <w:rPr>
+          <w:b/>
+          <w:bCs/>
+          <w:u w:val="none"/>
+        </w:rPr>
+        <w:t>Maxime</w:t>
+      </w:r>
+    </w:p>
+    <w:p>
+      <w:pPr>
+        <w:pStyle w:val="Normal1"/>
         <w:numPr>
           <w:ilvl w:val="0"/>
           <w:numId w:val="3"/>
         </w:numPr>
         <w:ind w:left="720" w:hanging="360"/>
-        <w:rPr>
-          <w:u w:val="none"/>
-        </w:rPr>
-      </w:pPr>
-      <w:r>
-        <w:rPr>
-          <w:rtl w:val="0"/>
-        </w:rPr>
-        <w:t xml:space="preserve">Assemblage Châssis / Electronique (composants)</w:t>
-      </w:r>
-    </w:p>
-    <w:p>
-      <w:pPr>
+        <w:rPr/>
+      </w:pPr>
+      <w:r>
+        <w:rPr/>
+        <w:t xml:space="preserve">Assemblage Châssis / </w:t>
+      </w:r>
+      <w:r>
+        <w:rPr/>
+        <w:t>Électronique</w:t>
+      </w:r>
+      <w:r>
+        <w:rPr/>
+        <w:t xml:space="preserve"> (composants)</w:t>
+      </w:r>
+    </w:p>
+    <w:p>
+      <w:pPr>
+        <w:pStyle w:val="Normal1"/>
         <w:numPr>
           <w:ilvl w:val="0"/>
           <w:numId w:val="3"/>
         </w:numPr>
         <w:ind w:left="720" w:hanging="360"/>
-        <w:rPr>
-          <w:u w:val="none"/>
-        </w:rPr>
-      </w:pPr>
-      <w:r>
-        <w:rPr>
-          <w:rtl w:val="0"/>
-        </w:rPr>
-        <w:t xml:space="preserve">Cablâge</w:t>
-      </w:r>
-    </w:p>
-    <w:p>
-      <w:pPr>
-        <w:ind w:left="0" w:firstLine="0"/>
-        <w:rPr/>
-      </w:pPr>
-      <w:r>
-        <w:rPr>
-          <w:rtl w:val="0"/>
-        </w:rPr>
-      </w:r>
-    </w:p>
-    <w:p>
-      <w:pPr>
-        <w:rPr/>
-      </w:pPr>
-      <w:r>
-        <w:rPr>
-          <w:rtl w:val="0"/>
-        </w:rPr>
-      </w:r>
-    </w:p>
-    <w:p>
-      <w:pPr>
-        <w:rPr>
-          <w:b w:val="1"/>
-        </w:rPr>
-      </w:pPr>
-      <w:r>
-        <w:rPr>
-          <w:b w:val="1"/>
-          <w:rtl w:val="0"/>
-        </w:rPr>
-        <w:t xml:space="preserve">Software (⅗)</w:t>
-      </w:r>
-    </w:p>
-    <w:p>
-      <w:pPr>
+        <w:rPr/>
+      </w:pPr>
+      <w:r>
+        <w:rPr/>
+        <w:t>Câblage</w:t>
+      </w:r>
+    </w:p>
+    <w:p>
+      <w:pPr>
+        <w:pStyle w:val="Normal1"/>
+        <w:ind w:left="0" w:hanging="0"/>
+        <w:rPr/>
+      </w:pPr>
+      <w:r>
+        <w:rPr/>
+      </w:r>
+    </w:p>
+    <w:p>
+      <w:pPr>
+        <w:pStyle w:val="Normal1"/>
+        <w:rPr/>
+      </w:pPr>
+      <w:r>
+        <w:rPr/>
+      </w:r>
+    </w:p>
+    <w:p>
+      <w:pPr>
+        <w:pStyle w:val="Normal1"/>
+        <w:rPr>
+          <w:b/>
+          <w:b/>
+        </w:rPr>
+      </w:pPr>
+      <w:r>
+        <w:rPr>
+          <w:b/>
+        </w:rPr>
+        <w:t>Software (⅗)</w:t>
+      </w:r>
+    </w:p>
+    <w:p>
+      <w:pPr>
+        <w:pStyle w:val="Normal1"/>
         <w:numPr>
           <w:ilvl w:val="0"/>
           <w:numId w:val="2"/>
         </w:numPr>
         <w:ind w:left="720" w:hanging="360"/>
-        <w:rPr>
-          <w:u w:val="none"/>
-        </w:rPr>
-      </w:pPr>
-      <w:r>
-        <w:rPr>
-          <w:rtl w:val="0"/>
-        </w:rPr>
-        <w:t xml:space="preserve">Suivi de ligne</w:t>
-      </w:r>
-    </w:p>
-    <w:p>
-      <w:pPr>
+        <w:rPr/>
+      </w:pPr>
+      <w:r>
+        <w:rPr/>
+        <w:t>Suivi de ligne</w:t>
+      </w:r>
+      <w:r>
+        <w:rPr>
+          <w:u w:val="none"/>
+        </w:rPr>
+        <w:t xml:space="preserve"> </w:t>
+      </w:r>
+      <w:r>
+        <w:rPr>
+          <w:u w:val="none"/>
+        </w:rPr>
+        <w:t xml:space="preserve">⇒ </w:t>
+      </w:r>
+      <w:r>
+        <w:rPr>
+          <w:b/>
+          <w:bCs/>
+          <w:u w:val="none"/>
+        </w:rPr>
+        <w:t>Maxime, Julien, Guillaume, Juan Pablo</w:t>
+      </w:r>
+    </w:p>
+    <w:p>
+      <w:pPr>
+        <w:pStyle w:val="Normal1"/>
         <w:numPr>
           <w:ilvl w:val="0"/>
           <w:numId w:val="2"/>
         </w:numPr>
         <w:ind w:left="720" w:hanging="360"/>
-        <w:rPr>
-          <w:u w:val="none"/>
-        </w:rPr>
-      </w:pPr>
-      <w:r>
-        <w:rPr>
-          <w:rtl w:val="0"/>
-        </w:rPr>
-        <w:t xml:space="preserve">Intersection</w:t>
-      </w:r>
-    </w:p>
-    <w:p>
-      <w:pPr>
+        <w:rPr/>
+      </w:pPr>
+      <w:r>
+        <w:rPr/>
+        <w:t>Intersection</w:t>
+      </w:r>
+      <w:r>
+        <w:rPr>
+          <w:u w:val="none"/>
+        </w:rPr>
+        <w:t xml:space="preserve"> </w:t>
+      </w:r>
+      <w:r>
+        <w:rPr>
+          <w:u w:val="none"/>
+        </w:rPr>
+        <w:t xml:space="preserve">⇒ </w:t>
+      </w:r>
+    </w:p>
+    <w:p>
+      <w:pPr>
+        <w:pStyle w:val="Normal1"/>
         <w:numPr>
           <w:ilvl w:val="0"/>
           <w:numId w:val="2"/>
         </w:numPr>
         <w:ind w:left="720" w:hanging="360"/>
-        <w:rPr>
-          <w:u w:val="none"/>
-        </w:rPr>
-      </w:pPr>
-      <w:r>
-        <w:rPr>
-          <w:rtl w:val="0"/>
-        </w:rPr>
-        <w:t xml:space="preserve">Sortie de route</w:t>
-      </w:r>
-    </w:p>
-    <w:p>
-      <w:pPr>
+        <w:rPr/>
+      </w:pPr>
+      <w:r>
+        <w:rPr/>
+        <w:t>Sortie de route</w:t>
+      </w:r>
+      <w:r>
+        <w:rPr>
+          <w:u w:val="none"/>
+        </w:rPr>
+        <w:t xml:space="preserve"> </w:t>
+      </w:r>
+      <w:r>
+        <w:rPr>
+          <w:u w:val="none"/>
+        </w:rPr>
+        <w:t xml:space="preserve">⇒ </w:t>
+      </w:r>
+    </w:p>
+    <w:p>
+      <w:pPr>
+        <w:pStyle w:val="Normal1"/>
         <w:numPr>
           <w:ilvl w:val="0"/>
           <w:numId w:val="2"/>
@@ -243,14 +314,13 @@
         </w:rPr>
       </w:pPr>
       <w:r>
-        <w:rPr>
-          <w:rtl w:val="0"/>
-        </w:rPr>
-        <w:t xml:space="preserve">Détection des couleurs des cases</w:t>
-      </w:r>
-    </w:p>
-    <w:p>
-      <w:pPr>
+        <w:rPr/>
+        <w:t>Détection des couleurs des cases</w:t>
+      </w:r>
+    </w:p>
+    <w:p>
+      <w:pPr>
+        <w:pStyle w:val="Normal1"/>
         <w:numPr>
           <w:ilvl w:val="0"/>
           <w:numId w:val="2"/>
@@ -261,14 +331,13 @@
         </w:rPr>
       </w:pPr>
       <w:r>
-        <w:rPr>
-          <w:rtl w:val="0"/>
-        </w:rPr>
-        <w:t xml:space="preserve">Lâché de caisse</w:t>
-      </w:r>
-    </w:p>
-    <w:p>
-      <w:pPr>
+        <w:rPr/>
+        <w:t>Lâché de caisse</w:t>
+      </w:r>
+    </w:p>
+    <w:p>
+      <w:pPr>
+        <w:pStyle w:val="Normal1"/>
         <w:numPr>
           <w:ilvl w:val="0"/>
           <w:numId w:val="2"/>
@@ -279,14 +348,13 @@
         </w:rPr>
       </w:pPr>
       <w:r>
-        <w:rPr>
-          <w:rtl w:val="0"/>
-        </w:rPr>
-        <w:t xml:space="preserve">Reconnaissance de grille dans la mémoire</w:t>
-      </w:r>
-    </w:p>
-    <w:p>
-      <w:pPr>
+        <w:rPr/>
+        <w:t>Reconnaissance de grille dans la mémoire</w:t>
+      </w:r>
+    </w:p>
+    <w:p>
+      <w:pPr>
+        <w:pStyle w:val="Normal1"/>
         <w:numPr>
           <w:ilvl w:val="0"/>
           <w:numId w:val="2"/>
@@ -297,69 +365,90 @@
         </w:rPr>
       </w:pPr>
       <w:r>
-        <w:rPr>
-          <w:rtl w:val="0"/>
-        </w:rPr>
-        <w:t xml:space="preserve">Plus court chemin (Dijkstra), ...</w:t>
-      </w:r>
-    </w:p>
-    <w:p>
-      <w:pPr>
-        <w:ind w:left="0" w:firstLine="0"/>
-        <w:rPr/>
-      </w:pPr>
-      <w:r>
-        <w:rPr>
-          <w:rtl w:val="0"/>
-        </w:rPr>
-      </w:r>
-    </w:p>
-    <w:p>
-      <w:pPr>
-        <w:ind w:left="0" w:firstLine="0"/>
-        <w:rPr/>
-      </w:pPr>
-      <w:r>
-        <w:rPr>
-          <w:rtl w:val="0"/>
-        </w:rPr>
-      </w:r>
-    </w:p>
-    <w:p>
-      <w:pPr>
-        <w:ind w:left="0" w:firstLine="0"/>
-        <w:rPr>
-          <w:b w:val="1"/>
-        </w:rPr>
-      </w:pPr>
-      <w:r>
-        <w:rPr>
-          <w:b w:val="1"/>
-          <w:rtl w:val="0"/>
-        </w:rPr>
-        <w:t xml:space="preserve">Tests (⅕)</w:t>
-      </w:r>
-    </w:p>
-    <w:p>
-      <w:pPr>
+        <w:rPr/>
+        <w:t>Plus court chemin (Dijkstra), ...</w:t>
+      </w:r>
+    </w:p>
+    <w:p>
+      <w:pPr>
+        <w:pStyle w:val="Normal1"/>
+        <w:ind w:left="0" w:hanging="0"/>
+        <w:rPr/>
+      </w:pPr>
+      <w:r>
+        <w:rPr/>
+      </w:r>
+    </w:p>
+    <w:p>
+      <w:pPr>
+        <w:pStyle w:val="Normal1"/>
+        <w:ind w:left="0" w:hanging="0"/>
+        <w:rPr/>
+      </w:pPr>
+      <w:r>
+        <w:rPr/>
+      </w:r>
+    </w:p>
+    <w:p>
+      <w:pPr>
+        <w:pStyle w:val="Normal1"/>
+        <w:ind w:left="0" w:hanging="0"/>
+        <w:rPr>
+          <w:b/>
+          <w:b/>
+        </w:rPr>
+      </w:pPr>
+      <w:r>
+        <w:rPr>
+          <w:b/>
+        </w:rPr>
+        <w:t>Tests (⅕)</w:t>
+      </w:r>
+    </w:p>
+    <w:p>
+      <w:pPr>
+        <w:pStyle w:val="Normal1"/>
         <w:numPr>
           <w:ilvl w:val="0"/>
           <w:numId w:val="1"/>
         </w:numPr>
         <w:ind w:left="720" w:hanging="360"/>
-        <w:rPr>
-          <w:u w:val="none"/>
-        </w:rPr>
-      </w:pPr>
-      <w:r>
-        <w:rPr>
-          <w:rtl w:val="0"/>
-        </w:rPr>
-        <w:t xml:space="preserve">Test suivi de ligne :</w:t>
-      </w:r>
-    </w:p>
-    <w:p>
-      <w:pPr>
+        <w:rPr/>
+      </w:pPr>
+      <w:r>
+        <w:rPr/>
+        <w:t>Test suivi de ligne :</w:t>
+      </w:r>
+      <w:r>
+        <w:rPr>
+          <w:u w:val="none"/>
+        </w:rPr>
+        <w:t xml:space="preserve"> </w:t>
+      </w:r>
+      <w:r>
+        <w:rPr>
+          <w:u w:val="none"/>
+        </w:rPr>
+        <w:t xml:space="preserve">(⇒ </w:t>
+      </w:r>
+      <w:r>
+        <w:rPr>
+          <w:b/>
+          <w:bCs/>
+          <w:u w:val="none"/>
+        </w:rPr>
+        <w:t>Maxime, Julien, Guillaume, Juan Pablo</w:t>
+      </w:r>
+      <w:r>
+        <w:rPr>
+          <w:u w:val="none"/>
+        </w:rPr>
+        <w:t>)</w:t>
+      </w:r>
+    </w:p>
+    <w:p>
+      <w:pPr>
+        <w:pStyle w:val="Normal1"/>
         <w:numPr>
           <w:ilvl w:val="1"/>
           <w:numId w:val="1"/>
@@ -370,14 +459,13 @@
         </w:rPr>
       </w:pPr>
       <w:r>
-        <w:rPr>
-          <w:rtl w:val="0"/>
-        </w:rPr>
-        <w:t xml:space="preserve">ligne droite</w:t>
-      </w:r>
-    </w:p>
-    <w:p>
-      <w:pPr>
+        <w:rPr/>
+        <w:t>ligne droite</w:t>
+      </w:r>
+    </w:p>
+    <w:p>
+      <w:pPr>
+        <w:pStyle w:val="Normal1"/>
         <w:numPr>
           <w:ilvl w:val="1"/>
           <w:numId w:val="1"/>
@@ -388,14 +476,13 @@
         </w:rPr>
       </w:pPr>
       <w:r>
-        <w:rPr>
-          <w:rtl w:val="0"/>
-        </w:rPr>
-        <w:t xml:space="preserve">courbe</w:t>
-      </w:r>
-    </w:p>
-    <w:p>
-      <w:pPr>
+        <w:rPr/>
+        <w:t>courbe</w:t>
+      </w:r>
+    </w:p>
+    <w:p>
+      <w:pPr>
+        <w:pStyle w:val="Normal1"/>
         <w:numPr>
           <w:ilvl w:val="0"/>
           <w:numId w:val="1"/>
@@ -406,14 +493,13 @@
         </w:rPr>
       </w:pPr>
       <w:r>
-        <w:rPr>
-          <w:rtl w:val="0"/>
-        </w:rPr>
-        <w:t xml:space="preserve">Test intersection :</w:t>
-      </w:r>
-    </w:p>
-    <w:p>
-      <w:pPr>
+        <w:rPr/>
+        <w:t>Test intersection :</w:t>
+      </w:r>
+    </w:p>
+    <w:p>
+      <w:pPr>
+        <w:pStyle w:val="Normal1"/>
         <w:numPr>
           <w:ilvl w:val="1"/>
           <w:numId w:val="1"/>
@@ -424,14 +510,13 @@
         </w:rPr>
       </w:pPr>
       <w:r>
-        <w:rPr>
-          <w:rtl w:val="0"/>
-        </w:rPr>
-        <w:t xml:space="preserve">X, T et L</w:t>
-      </w:r>
-    </w:p>
-    <w:p>
-      <w:pPr>
+        <w:rPr/>
+        <w:t>X, T et L</w:t>
+      </w:r>
+    </w:p>
+    <w:p>
+      <w:pPr>
+        <w:pStyle w:val="Normal1"/>
         <w:numPr>
           <w:ilvl w:val="0"/>
           <w:numId w:val="1"/>
@@ -442,14 +527,13 @@
         </w:rPr>
       </w:pPr>
       <w:r>
-        <w:rPr>
-          <w:rtl w:val="0"/>
-        </w:rPr>
-        <w:t xml:space="preserve">Test sortie de route</w:t>
-      </w:r>
-    </w:p>
-    <w:p>
-      <w:pPr>
+        <w:rPr/>
+        <w:t>Test sortie de route</w:t>
+      </w:r>
+    </w:p>
+    <w:p>
+      <w:pPr>
+        <w:pStyle w:val="Normal1"/>
         <w:numPr>
           <w:ilvl w:val="0"/>
           <w:numId w:val="1"/>
@@ -460,14 +544,13 @@
         </w:rPr>
       </w:pPr>
       <w:r>
-        <w:rPr>
-          <w:rtl w:val="0"/>
-        </w:rPr>
-        <w:t xml:space="preserve">Test couleurs</w:t>
-      </w:r>
-    </w:p>
-    <w:p>
-      <w:pPr>
+        <w:rPr/>
+        <w:t>Test couleurs</w:t>
+      </w:r>
+    </w:p>
+    <w:p>
+      <w:pPr>
+        <w:pStyle w:val="Normal1"/>
         <w:numPr>
           <w:ilvl w:val="0"/>
           <w:numId w:val="1"/>
@@ -478,32 +561,36 @@
         </w:rPr>
       </w:pPr>
       <w:r>
-        <w:rPr>
-          <w:rtl w:val="0"/>
-        </w:rPr>
-        <w:t xml:space="preserve">Test lâché de caisses</w:t>
-      </w:r>
-    </w:p>
-    <w:p>
-      <w:pPr>
+        <w:rPr/>
+        <w:t>Test lâché de caisses</w:t>
+      </w:r>
+    </w:p>
+    <w:p>
+      <w:pPr>
+        <w:pStyle w:val="Normal1"/>
         <w:numPr>
           <w:ilvl w:val="0"/>
           <w:numId w:val="1"/>
         </w:numPr>
         <w:ind w:left="720" w:hanging="360"/>
-        <w:rPr>
-          <w:u w:val="none"/>
-        </w:rPr>
-      </w:pPr>
-      <w:r>
-        <w:rPr>
-          <w:rtl w:val="0"/>
-        </w:rPr>
-        <w:t xml:space="preserve">Test reco grille mémoire</w:t>
-      </w:r>
-    </w:p>
-    <w:p>
-      <w:pPr>
+        <w:rPr/>
+      </w:pPr>
+      <w:r>
+        <w:rPr/>
+        <w:t>Test reco</w:t>
+      </w:r>
+      <w:r>
+        <w:rPr/>
+        <w:t>nnaissance</w:t>
+      </w:r>
+      <w:r>
+        <w:rPr/>
+        <w:t xml:space="preserve"> grille mémoire</w:t>
+      </w:r>
+    </w:p>
+    <w:p>
+      <w:pPr>
+        <w:pStyle w:val="Normal1"/>
         <w:numPr>
           <w:ilvl w:val="0"/>
           <w:numId w:val="1"/>
@@ -514,33 +601,34 @@
         </w:rPr>
       </w:pPr>
       <w:r>
-        <w:rPr>
-          <w:rtl w:val="0"/>
-        </w:rPr>
-        <w:t xml:space="preserve">Test Dijkstra</w:t>
-      </w:r>
-    </w:p>
-    <w:p>
-      <w:pPr>
-        <w:rPr/>
-      </w:pPr>
-      <w:r>
-        <w:rPr>
-          <w:rtl w:val="0"/>
-        </w:rPr>
+        <w:rPr/>
+        <w:t>Test Dijkstra</w:t>
+      </w:r>
+    </w:p>
+    <w:p>
+      <w:pPr>
+        <w:pStyle w:val="Normal1"/>
+        <w:rPr/>
+      </w:pPr>
+      <w:r>
+        <w:rPr/>
       </w:r>
     </w:p>
     <w:sectPr>
-      <w:pgSz w:h="16834" w:w="11909" w:orient="portrait"/>
-      <w:pgMar w:bottom="1440" w:top="1440" w:left="1440" w:right="1440" w:header="720" w:footer="720"/>
-      <w:pgNumType w:start="1"/>
+      <w:type w:val="nextPage"/>
+      <w:pgSz w:w="11906" w:h="16838"/>
+      <w:pgMar w:left="1440" w:right="1440" w:header="0" w:top="1440" w:footer="0" w:bottom="1440" w:gutter="0"/>
+      <w:pgNumType w:start="1" w:fmt="decimal"/>
+      <w:formProt w:val="false"/>
+      <w:textDirection w:val="lrTb"/>
+      <w:docGrid w:type="default" w:linePitch="100" w:charSpace="4096"/>
     </w:sectPr>
   </w:body>
 </w:document>
 </file>
 
 <file path=word/numbering.xml><?xml version="1.0" encoding="utf-8"?>
-<w:numbering xmlns:mc="http://schemas.openxmlformats.org/markup-compatibility/2006" xmlns:o="urn:schemas-microsoft-com:office:office" xmlns:r="http://schemas.openxmlformats.org/officeDocument/2006/relationships" xmlns:m="http://schemas.openxmlformats.org/officeDocument/2006/math" xmlns:v="urn:schemas-microsoft-com:vml" xmlns:wp="http://schemas.openxmlformats.org/drawingml/2006/wordprocessingDrawing" xmlns:w10="urn:schemas-microsoft-com:office:word" xmlns:w="http://schemas.openxmlformats.org/wordprocessingml/2006/main" xmlns:wne="http://schemas.microsoft.com/office/word/2006/wordml" xmlns:sl="http://schemas.openxmlformats.org/schemaLibrary/2006/main" xmlns:a="http://schemas.openxmlformats.org/drawingml/2006/main" xmlns:pic="http://schemas.openxmlformats.org/drawingml/2006/picture" xmlns:c="http://schemas.openxmlformats.org/drawingml/2006/chart" xmlns:lc="http://schemas.openxmlformats.org/drawingml/2006/lockedCanvas" xmlns:dgm="http://schemas.openxmlformats.org/drawingml/2006/diagram" xmlns:wps="http://schemas.microsoft.com/office/word/2010/wordprocessingShape" xmlns:wpg="http://schemas.microsoft.com/office/word/2010/wordprocessingGroup" xmlns:w14="http://schemas.microsoft.com/office/word/2010/wordml" xmlns:w15="http://schemas.microsoft.com/office/word/2012/wordml">
+<w:numbering xmlns:w="http://schemas.openxmlformats.org/wordprocessingml/2006/main" xmlns:o="urn:schemas-microsoft-com:office:office" xmlns:r="http://schemas.openxmlformats.org/officeDocument/2006/relationships" xmlns:v="urn:schemas-microsoft-com:vml">
   <w:abstractNum w:abstractNumId="1">
     <w:lvl w:ilvl="0">
       <w:start w:val="1"/>
@@ -551,6 +639,7 @@
         <w:ind w:left="720" w:hanging="360"/>
       </w:pPr>
       <w:rPr>
+        <w:rFonts w:ascii="OpenSymbol" w:hAnsi="OpenSymbol" w:cs="OpenSymbol" w:hint="default"/>
         <w:u w:val="none"/>
       </w:rPr>
     </w:lvl>
@@ -563,6 +652,7 @@
         <w:ind w:left="1440" w:hanging="360"/>
       </w:pPr>
       <w:rPr>
+        <w:rFonts w:ascii="OpenSymbol" w:hAnsi="OpenSymbol" w:cs="OpenSymbol" w:hint="default"/>
         <w:u w:val="none"/>
       </w:rPr>
     </w:lvl>
@@ -575,6 +665,7 @@
         <w:ind w:left="2160" w:hanging="360"/>
       </w:pPr>
       <w:rPr>
+        <w:rFonts w:ascii="OpenSymbol" w:hAnsi="OpenSymbol" w:cs="OpenSymbol" w:hint="default"/>
         <w:u w:val="none"/>
       </w:rPr>
     </w:lvl>
@@ -587,6 +678,7 @@
         <w:ind w:left="2880" w:hanging="360"/>
       </w:pPr>
       <w:rPr>
+        <w:rFonts w:ascii="OpenSymbol" w:hAnsi="OpenSymbol" w:cs="OpenSymbol" w:hint="default"/>
         <w:u w:val="none"/>
       </w:rPr>
     </w:lvl>
@@ -599,6 +691,7 @@
         <w:ind w:left="3600" w:hanging="360"/>
       </w:pPr>
       <w:rPr>
+        <w:rFonts w:ascii="OpenSymbol" w:hAnsi="OpenSymbol" w:cs="OpenSymbol" w:hint="default"/>
         <w:u w:val="none"/>
       </w:rPr>
     </w:lvl>
@@ -611,6 +704,7 @@
         <w:ind w:left="4320" w:hanging="360"/>
       </w:pPr>
       <w:rPr>
+        <w:rFonts w:ascii="OpenSymbol" w:hAnsi="OpenSymbol" w:cs="OpenSymbol" w:hint="default"/>
         <w:u w:val="none"/>
       </w:rPr>
     </w:lvl>
@@ -623,6 +717,7 @@
         <w:ind w:left="5040" w:hanging="360"/>
       </w:pPr>
       <w:rPr>
+        <w:rFonts w:ascii="OpenSymbol" w:hAnsi="OpenSymbol" w:cs="OpenSymbol" w:hint="default"/>
         <w:u w:val="none"/>
       </w:rPr>
     </w:lvl>
@@ -635,6 +730,7 @@
         <w:ind w:left="5760" w:hanging="360"/>
       </w:pPr>
       <w:rPr>
+        <w:rFonts w:ascii="OpenSymbol" w:hAnsi="OpenSymbol" w:cs="OpenSymbol" w:hint="default"/>
         <w:u w:val="none"/>
       </w:rPr>
     </w:lvl>
@@ -647,6 +743,7 @@
         <w:ind w:left="6480" w:hanging="360"/>
       </w:pPr>
       <w:rPr>
+        <w:rFonts w:ascii="OpenSymbol" w:hAnsi="OpenSymbol" w:cs="OpenSymbol" w:hint="default"/>
         <w:u w:val="none"/>
       </w:rPr>
     </w:lvl>
@@ -661,6 +758,7 @@
         <w:ind w:left="720" w:hanging="360"/>
       </w:pPr>
       <w:rPr>
+        <w:rFonts w:ascii="OpenSymbol" w:hAnsi="OpenSymbol" w:cs="OpenSymbol" w:hint="default"/>
         <w:u w:val="none"/>
       </w:rPr>
     </w:lvl>
@@ -673,6 +771,7 @@
         <w:ind w:left="1440" w:hanging="360"/>
       </w:pPr>
       <w:rPr>
+        <w:rFonts w:ascii="OpenSymbol" w:hAnsi="OpenSymbol" w:cs="OpenSymbol" w:hint="default"/>
         <w:u w:val="none"/>
       </w:rPr>
     </w:lvl>
@@ -685,6 +784,7 @@
         <w:ind w:left="2160" w:hanging="360"/>
       </w:pPr>
       <w:rPr>
+        <w:rFonts w:ascii="OpenSymbol" w:hAnsi="OpenSymbol" w:cs="OpenSymbol" w:hint="default"/>
         <w:u w:val="none"/>
       </w:rPr>
     </w:lvl>
@@ -697,6 +797,7 @@
         <w:ind w:left="2880" w:hanging="360"/>
       </w:pPr>
       <w:rPr>
+        <w:rFonts w:ascii="OpenSymbol" w:hAnsi="OpenSymbol" w:cs="OpenSymbol" w:hint="default"/>
         <w:u w:val="none"/>
       </w:rPr>
     </w:lvl>
@@ -709,6 +810,7 @@
         <w:ind w:left="3600" w:hanging="360"/>
       </w:pPr>
       <w:rPr>
+        <w:rFonts w:ascii="OpenSymbol" w:hAnsi="OpenSymbol" w:cs="OpenSymbol" w:hint="default"/>
         <w:u w:val="none"/>
       </w:rPr>
     </w:lvl>
@@ -721,6 +823,7 @@
         <w:ind w:left="4320" w:hanging="360"/>
       </w:pPr>
       <w:rPr>
+        <w:rFonts w:ascii="OpenSymbol" w:hAnsi="OpenSymbol" w:cs="OpenSymbol" w:hint="default"/>
         <w:u w:val="none"/>
       </w:rPr>
     </w:lvl>
@@ -733,6 +836,7 @@
         <w:ind w:left="5040" w:hanging="360"/>
       </w:pPr>
       <w:rPr>
+        <w:rFonts w:ascii="OpenSymbol" w:hAnsi="OpenSymbol" w:cs="OpenSymbol" w:hint="default"/>
         <w:u w:val="none"/>
       </w:rPr>
     </w:lvl>
@@ -745,6 +849,7 @@
         <w:ind w:left="5760" w:hanging="360"/>
       </w:pPr>
       <w:rPr>
+        <w:rFonts w:ascii="OpenSymbol" w:hAnsi="OpenSymbol" w:cs="OpenSymbol" w:hint="default"/>
         <w:u w:val="none"/>
       </w:rPr>
     </w:lvl>
@@ -757,6 +862,7 @@
         <w:ind w:left="6480" w:hanging="360"/>
       </w:pPr>
       <w:rPr>
+        <w:rFonts w:ascii="OpenSymbol" w:hAnsi="OpenSymbol" w:cs="OpenSymbol" w:hint="default"/>
         <w:u w:val="none"/>
       </w:rPr>
     </w:lvl>
@@ -771,6 +877,7 @@
         <w:ind w:left="720" w:hanging="360"/>
       </w:pPr>
       <w:rPr>
+        <w:rFonts w:ascii="OpenSymbol" w:hAnsi="OpenSymbol" w:cs="OpenSymbol" w:hint="default"/>
         <w:u w:val="none"/>
       </w:rPr>
     </w:lvl>
@@ -783,6 +890,7 @@
         <w:ind w:left="1440" w:hanging="360"/>
       </w:pPr>
       <w:rPr>
+        <w:rFonts w:ascii="OpenSymbol" w:hAnsi="OpenSymbol" w:cs="OpenSymbol" w:hint="default"/>
         <w:u w:val="none"/>
       </w:rPr>
     </w:lvl>
@@ -795,6 +903,7 @@
         <w:ind w:left="2160" w:hanging="360"/>
       </w:pPr>
       <w:rPr>
+        <w:rFonts w:ascii="OpenSymbol" w:hAnsi="OpenSymbol" w:cs="OpenSymbol" w:hint="default"/>
         <w:u w:val="none"/>
       </w:rPr>
     </w:lvl>
@@ -807,6 +916,7 @@
         <w:ind w:left="2880" w:hanging="360"/>
       </w:pPr>
       <w:rPr>
+        <w:rFonts w:ascii="OpenSymbol" w:hAnsi="OpenSymbol" w:cs="OpenSymbol" w:hint="default"/>
         <w:u w:val="none"/>
       </w:rPr>
     </w:lvl>
@@ -819,6 +929,7 @@
         <w:ind w:left="3600" w:hanging="360"/>
       </w:pPr>
       <w:rPr>
+        <w:rFonts w:ascii="OpenSymbol" w:hAnsi="OpenSymbol" w:cs="OpenSymbol" w:hint="default"/>
         <w:u w:val="none"/>
       </w:rPr>
     </w:lvl>
@@ -831,6 +942,7 @@
         <w:ind w:left="4320" w:hanging="360"/>
       </w:pPr>
       <w:rPr>
+        <w:rFonts w:ascii="OpenSymbol" w:hAnsi="OpenSymbol" w:cs="OpenSymbol" w:hint="default"/>
         <w:u w:val="none"/>
       </w:rPr>
     </w:lvl>
@@ -843,6 +955,7 @@
         <w:ind w:left="5040" w:hanging="360"/>
       </w:pPr>
       <w:rPr>
+        <w:rFonts w:ascii="OpenSymbol" w:hAnsi="OpenSymbol" w:cs="OpenSymbol" w:hint="default"/>
         <w:u w:val="none"/>
       </w:rPr>
     </w:lvl>
@@ -855,6 +968,7 @@
         <w:ind w:left="5760" w:hanging="360"/>
       </w:pPr>
       <w:rPr>
+        <w:rFonts w:ascii="OpenSymbol" w:hAnsi="OpenSymbol" w:cs="OpenSymbol" w:hint="default"/>
         <w:u w:val="none"/>
       </w:rPr>
     </w:lvl>
@@ -867,8 +981,101 @@
         <w:ind w:left="6480" w:hanging="360"/>
       </w:pPr>
       <w:rPr>
-        <w:u w:val="none"/>
-      </w:rPr>
+        <w:rFonts w:ascii="OpenSymbol" w:hAnsi="OpenSymbol" w:cs="OpenSymbol" w:hint="default"/>
+        <w:u w:val="none"/>
+      </w:rPr>
+    </w:lvl>
+  </w:abstractNum>
+  <w:abstractNum w:abstractNumId="4">
+    <w:lvl w:ilvl="0">
+      <w:start w:val="1"/>
+      <w:numFmt w:val="none"/>
+      <w:suff w:val="nothing"/>
+      <w:lvlText w:val=""/>
+      <w:lvlJc w:val="left"/>
+      <w:pPr>
+        <w:ind w:left="0" w:hanging="0"/>
+      </w:pPr>
+    </w:lvl>
+    <w:lvl w:ilvl="1">
+      <w:start w:val="1"/>
+      <w:numFmt w:val="none"/>
+      <w:suff w:val="nothing"/>
+      <w:lvlText w:val=""/>
+      <w:lvlJc w:val="left"/>
+      <w:pPr>
+        <w:ind w:left="0" w:hanging="0"/>
+      </w:pPr>
+    </w:lvl>
+    <w:lvl w:ilvl="2">
+      <w:start w:val="1"/>
+      <w:numFmt w:val="none"/>
+      <w:suff w:val="nothing"/>
+      <w:lvlText w:val=""/>
+      <w:lvlJc w:val="left"/>
+      <w:pPr>
+        <w:ind w:left="0" w:hanging="0"/>
+      </w:pPr>
+    </w:lvl>
+    <w:lvl w:ilvl="3">
+      <w:start w:val="1"/>
+      <w:numFmt w:val="none"/>
+      <w:suff w:val="nothing"/>
+      <w:lvlText w:val=""/>
+      <w:lvlJc w:val="left"/>
+      <w:pPr>
+        <w:ind w:left="0" w:hanging="0"/>
+      </w:pPr>
+    </w:lvl>
+    <w:lvl w:ilvl="4">
+      <w:start w:val="1"/>
+      <w:numFmt w:val="none"/>
+      <w:suff w:val="nothing"/>
+      <w:lvlText w:val=""/>
+      <w:lvlJc w:val="left"/>
+      <w:pPr>
+        <w:ind w:left="0" w:hanging="0"/>
+      </w:pPr>
+    </w:lvl>
+    <w:lvl w:ilvl="5">
+      <w:start w:val="1"/>
+      <w:numFmt w:val="none"/>
+      <w:suff w:val="nothing"/>
+      <w:lvlText w:val=""/>
+      <w:lvlJc w:val="left"/>
+      <w:pPr>
+        <w:ind w:left="0" w:hanging="0"/>
+      </w:pPr>
+    </w:lvl>
+    <w:lvl w:ilvl="6">
+      <w:start w:val="1"/>
+      <w:numFmt w:val="none"/>
+      <w:suff w:val="nothing"/>
+      <w:lvlText w:val=""/>
+      <w:lvlJc w:val="left"/>
+      <w:pPr>
+        <w:ind w:left="0" w:hanging="0"/>
+      </w:pPr>
+    </w:lvl>
+    <w:lvl w:ilvl="7">
+      <w:start w:val="1"/>
+      <w:numFmt w:val="none"/>
+      <w:suff w:val="nothing"/>
+      <w:lvlText w:val=""/>
+      <w:lvlJc w:val="left"/>
+      <w:pPr>
+        <w:ind w:left="0" w:hanging="0"/>
+      </w:pPr>
+    </w:lvl>
+    <w:lvl w:ilvl="8">
+      <w:start w:val="1"/>
+      <w:numFmt w:val="none"/>
+      <w:suff w:val="nothing"/>
+      <w:lvlText w:val=""/>
+      <w:lvlJc w:val="left"/>
+      <w:pPr>
+        <w:ind w:left="0" w:hanging="0"/>
+      </w:pPr>
     </w:lvl>
   </w:abstractNum>
   <w:num w:numId="1">
@@ -880,41 +1087,55 @@
   <w:num w:numId="3">
     <w:abstractNumId w:val="3"/>
   </w:num>
+  <w:num w:numId="4">
+    <w:abstractNumId w:val="4"/>
+  </w:num>
 </w:numbering>
 </file>
 
 <file path=word/styles.xml><?xml version="1.0" encoding="utf-8"?>
-<w:styles xmlns:mc="http://schemas.openxmlformats.org/markup-compatibility/2006" xmlns:o="urn:schemas-microsoft-com:office:office" xmlns:r="http://schemas.openxmlformats.org/officeDocument/2006/relationships" xmlns:m="http://schemas.openxmlformats.org/officeDocument/2006/math" xmlns:v="urn:schemas-microsoft-com:vml" xmlns:wp="http://schemas.openxmlformats.org/drawingml/2006/wordprocessingDrawing" xmlns:w10="urn:schemas-microsoft-com:office:word" xmlns:w="http://schemas.openxmlformats.org/wordprocessingml/2006/main" xmlns:wne="http://schemas.microsoft.com/office/word/2006/wordml" xmlns:sl="http://schemas.openxmlformats.org/schemaLibrary/2006/main" xmlns:a="http://schemas.openxmlformats.org/drawingml/2006/main" xmlns:pic="http://schemas.openxmlformats.org/drawingml/2006/picture" xmlns:c="http://schemas.openxmlformats.org/drawingml/2006/chart" xmlns:lc="http://schemas.openxmlformats.org/drawingml/2006/lockedCanvas" xmlns:dgm="http://schemas.openxmlformats.org/drawingml/2006/diagram" xmlns:wps="http://schemas.microsoft.com/office/word/2010/wordprocessingShape" xmlns:wpg="http://schemas.microsoft.com/office/word/2010/wordprocessingGroup" xmlns:w14="http://schemas.microsoft.com/office/word/2010/wordml" xmlns:w15="http://schemas.microsoft.com/office/word/2012/wordml">
+<w:styles xmlns:w="http://schemas.openxmlformats.org/wordprocessingml/2006/main" xmlns:w14="http://schemas.microsoft.com/office/word/2010/wordml" xmlns:mc="http://schemas.openxmlformats.org/markup-compatibility/2006" mc:Ignorable="w14">
   <w:docDefaults>
     <w:rPrDefault>
       <w:rPr>
-        <w:rFonts w:ascii="Arial" w:cs="Arial" w:eastAsia="Arial" w:hAnsi="Arial"/>
+        <w:rFonts w:ascii="Arial" w:hAnsi="Arial" w:eastAsia="Arial" w:cs="Arial"/>
         <w:sz w:val="22"/>
         <w:szCs w:val="22"/>
-        <w:lang w:val="fr"/>
+        <w:lang w:val="fr-FR" w:eastAsia="zh-CN" w:bidi="hi-IN"/>
       </w:rPr>
     </w:rPrDefault>
     <w:pPrDefault>
-      <w:pPr>
-        <w:spacing w:line="276" w:lineRule="auto"/>
-      </w:pPr>
+      <w:pPr/>
     </w:pPrDefault>
   </w:docDefaults>
-  <w:style w:type="paragraph" w:styleId="Normal" w:default="1">
-    <w:name w:val="normal"/>
-  </w:style>
-  <w:style w:type="table" w:styleId="TableNormal" w:default="1">
-    <w:name w:val="Table Normal"/>
+  <w:style w:type="paragraph" w:styleId="Normal">
+    <w:name w:val="Normal"/>
+    <w:qFormat/>
+    <w:pPr>
+      <w:widowControl/>
+      <w:bidi w:val="0"/>
+      <w:spacing w:lineRule="auto" w:line="276" w:before="0" w:after="0"/>
+      <w:jc w:val="left"/>
+    </w:pPr>
+    <w:rPr>
+      <w:rFonts w:ascii="Arial" w:hAnsi="Arial" w:eastAsia="Arial" w:cs="Arial"/>
+      <w:color w:val="auto"/>
+      <w:kern w:val="0"/>
+      <w:sz w:val="22"/>
+      <w:szCs w:val="22"/>
+      <w:lang w:val="fr-FR" w:eastAsia="zh-CN" w:bidi="hi-IN"/>
+    </w:rPr>
   </w:style>
   <w:style w:type="paragraph" w:styleId="Heading1">
-    <w:name w:val="heading 1"/>
-    <w:basedOn w:val="Normal"/>
-    <w:next w:val="Normal"/>
+    <w:name w:val="Heading 1"/>
+    <w:basedOn w:val="Normal1"/>
+    <w:next w:val="Normal1"/>
+    <w:qFormat/>
     <w:pPr>
-      <w:keepNext w:val="1"/>
-      <w:keepLines w:val="1"/>
-      <w:pageBreakBefore w:val="0"/>
-      <w:spacing w:after="120" w:before="400" w:lineRule="auto"/>
+      <w:keepNext w:val="true"/>
+      <w:keepLines/>
+      <w:pageBreakBefore w:val="false"/>
+      <w:spacing w:lineRule="auto" w:line="240" w:before="400" w:after="120"/>
     </w:pPr>
     <w:rPr>
       <w:sz w:val="40"/>
@@ -922,47 +1143,50 @@
     </w:rPr>
   </w:style>
   <w:style w:type="paragraph" w:styleId="Heading2">
-    <w:name w:val="heading 2"/>
-    <w:basedOn w:val="Normal"/>
-    <w:next w:val="Normal"/>
+    <w:name w:val="Heading 2"/>
+    <w:basedOn w:val="Normal1"/>
+    <w:next w:val="Normal1"/>
+    <w:qFormat/>
     <w:pPr>
-      <w:keepNext w:val="1"/>
-      <w:keepLines w:val="1"/>
-      <w:pageBreakBefore w:val="0"/>
-      <w:spacing w:after="120" w:before="360" w:lineRule="auto"/>
+      <w:keepNext w:val="true"/>
+      <w:keepLines/>
+      <w:pageBreakBefore w:val="false"/>
+      <w:spacing w:lineRule="auto" w:line="240" w:before="360" w:after="120"/>
     </w:pPr>
     <w:rPr>
-      <w:b w:val="0"/>
+      <w:b w:val="false"/>
       <w:sz w:val="32"/>
       <w:szCs w:val="32"/>
     </w:rPr>
   </w:style>
   <w:style w:type="paragraph" w:styleId="Heading3">
-    <w:name w:val="heading 3"/>
-    <w:basedOn w:val="Normal"/>
-    <w:next w:val="Normal"/>
+    <w:name w:val="Heading 3"/>
+    <w:basedOn w:val="Normal1"/>
+    <w:next w:val="Normal1"/>
+    <w:qFormat/>
     <w:pPr>
-      <w:keepNext w:val="1"/>
-      <w:keepLines w:val="1"/>
-      <w:pageBreakBefore w:val="0"/>
-      <w:spacing w:after="80" w:before="320" w:lineRule="auto"/>
+      <w:keepNext w:val="true"/>
+      <w:keepLines/>
+      <w:pageBreakBefore w:val="false"/>
+      <w:spacing w:lineRule="auto" w:line="240" w:before="320" w:after="80"/>
     </w:pPr>
     <w:rPr>
-      <w:b w:val="0"/>
+      <w:b w:val="false"/>
       <w:color w:val="434343"/>
       <w:sz w:val="28"/>
       <w:szCs w:val="28"/>
     </w:rPr>
   </w:style>
   <w:style w:type="paragraph" w:styleId="Heading4">
-    <w:name w:val="heading 4"/>
-    <w:basedOn w:val="Normal"/>
-    <w:next w:val="Normal"/>
+    <w:name w:val="Heading 4"/>
+    <w:basedOn w:val="Normal1"/>
+    <w:next w:val="Normal1"/>
+    <w:qFormat/>
     <w:pPr>
-      <w:keepNext w:val="1"/>
-      <w:keepLines w:val="1"/>
-      <w:pageBreakBefore w:val="0"/>
-      <w:spacing w:after="80" w:before="280" w:lineRule="auto"/>
+      <w:keepNext w:val="true"/>
+      <w:keepLines/>
+      <w:pageBreakBefore w:val="false"/>
+      <w:spacing w:lineRule="auto" w:line="240" w:before="280" w:after="80"/>
     </w:pPr>
     <w:rPr>
       <w:color w:val="666666"/>
@@ -971,14 +1195,15 @@
     </w:rPr>
   </w:style>
   <w:style w:type="paragraph" w:styleId="Heading5">
-    <w:name w:val="heading 5"/>
-    <w:basedOn w:val="Normal"/>
-    <w:next w:val="Normal"/>
+    <w:name w:val="Heading 5"/>
+    <w:basedOn w:val="Normal1"/>
+    <w:next w:val="Normal1"/>
+    <w:qFormat/>
     <w:pPr>
-      <w:keepNext w:val="1"/>
-      <w:keepLines w:val="1"/>
-      <w:pageBreakBefore w:val="0"/>
-      <w:spacing w:after="80" w:before="240" w:lineRule="auto"/>
+      <w:keepNext w:val="true"/>
+      <w:keepLines/>
+      <w:pageBreakBefore w:val="false"/>
+      <w:spacing w:lineRule="auto" w:line="240" w:before="240" w:after="80"/>
     </w:pPr>
     <w:rPr>
       <w:color w:val="666666"/>
@@ -987,31 +1212,109 @@
     </w:rPr>
   </w:style>
   <w:style w:type="paragraph" w:styleId="Heading6">
-    <w:name w:val="heading 6"/>
-    <w:basedOn w:val="Normal"/>
-    <w:next w:val="Normal"/>
+    <w:name w:val="Heading 6"/>
+    <w:basedOn w:val="Normal1"/>
+    <w:next w:val="Normal1"/>
+    <w:qFormat/>
     <w:pPr>
-      <w:keepNext w:val="1"/>
-      <w:keepLines w:val="1"/>
-      <w:pageBreakBefore w:val="0"/>
-      <w:spacing w:after="80" w:before="240" w:lineRule="auto"/>
+      <w:keepNext w:val="true"/>
+      <w:keepLines/>
+      <w:pageBreakBefore w:val="false"/>
+      <w:spacing w:lineRule="auto" w:line="240" w:before="240" w:after="80"/>
     </w:pPr>
     <w:rPr>
-      <w:i w:val="1"/>
+      <w:i/>
       <w:color w:val="666666"/>
       <w:sz w:val="22"/>
       <w:szCs w:val="22"/>
     </w:rPr>
   </w:style>
+  <w:style w:type="paragraph" w:styleId="Heading">
+    <w:name w:val="Heading"/>
+    <w:basedOn w:val="Normal"/>
+    <w:next w:val="TextBody"/>
+    <w:qFormat/>
+    <w:pPr>
+      <w:keepNext w:val="true"/>
+      <w:spacing w:before="240" w:after="120"/>
+    </w:pPr>
+    <w:rPr>
+      <w:rFonts w:ascii="Liberation Sans" w:hAnsi="Liberation Sans" w:eastAsia="Noto Sans CJK SC" w:cs="Lohit Devanagari"/>
+      <w:sz w:val="28"/>
+      <w:szCs w:val="28"/>
+    </w:rPr>
+  </w:style>
+  <w:style w:type="paragraph" w:styleId="TextBody">
+    <w:name w:val="Body Text"/>
+    <w:basedOn w:val="Normal"/>
+    <w:pPr>
+      <w:spacing w:lineRule="auto" w:line="276" w:before="0" w:after="140"/>
+    </w:pPr>
+    <w:rPr/>
+  </w:style>
+  <w:style w:type="paragraph" w:styleId="List">
+    <w:name w:val="List"/>
+    <w:basedOn w:val="TextBody"/>
+    <w:pPr/>
+    <w:rPr>
+      <w:rFonts w:cs="Lohit Devanagari"/>
+    </w:rPr>
+  </w:style>
+  <w:style w:type="paragraph" w:styleId="Caption">
+    <w:name w:val="Caption"/>
+    <w:basedOn w:val="Normal"/>
+    <w:qFormat/>
+    <w:pPr>
+      <w:suppressLineNumbers/>
+      <w:spacing w:before="120" w:after="120"/>
+    </w:pPr>
+    <w:rPr>
+      <w:rFonts w:cs="Lohit Devanagari"/>
+      <w:i/>
+      <w:iCs/>
+      <w:sz w:val="24"/>
+      <w:szCs w:val="24"/>
+    </w:rPr>
+  </w:style>
+  <w:style w:type="paragraph" w:styleId="Index">
+    <w:name w:val="Index"/>
+    <w:basedOn w:val="Normal"/>
+    <w:qFormat/>
+    <w:pPr>
+      <w:suppressLineNumbers/>
+    </w:pPr>
+    <w:rPr>
+      <w:rFonts w:cs="Lohit Devanagari"/>
+    </w:rPr>
+  </w:style>
+  <w:style w:type="paragraph" w:styleId="Normal1" w:default="1">
+    <w:name w:val="LO-normal"/>
+    <w:qFormat/>
+    <w:pPr>
+      <w:widowControl/>
+      <w:bidi w:val="0"/>
+      <w:spacing w:lineRule="auto" w:line="276" w:before="0" w:after="0"/>
+      <w:jc w:val="left"/>
+    </w:pPr>
+    <w:rPr>
+      <w:rFonts w:ascii="Arial" w:hAnsi="Arial" w:eastAsia="Arial" w:cs="Arial"/>
+      <w:color w:val="auto"/>
+      <w:kern w:val="0"/>
+      <w:sz w:val="22"/>
+      <w:szCs w:val="22"/>
+      <w:lang w:val="fr-FR" w:eastAsia="zh-CN" w:bidi="hi-IN"/>
+    </w:rPr>
+  </w:style>
   <w:style w:type="paragraph" w:styleId="Title">
     <w:name w:val="Title"/>
-    <w:basedOn w:val="Normal"/>
-    <w:next w:val="Normal"/>
+    <w:basedOn w:val="Normal1"/>
+    <w:next w:val="Normal1"/>
+    <w:qFormat/>
     <w:pPr>
-      <w:keepNext w:val="1"/>
-      <w:keepLines w:val="1"/>
-      <w:pageBreakBefore w:val="0"/>
-      <w:spacing w:after="60" w:before="0" w:lineRule="auto"/>
+      <w:keepNext w:val="true"/>
+      <w:keepLines/>
+      <w:pageBreakBefore w:val="false"/>
+      <w:spacing w:lineRule="auto" w:line="240" w:before="0" w:after="60"/>
     </w:pPr>
     <w:rPr>
       <w:sz w:val="52"/>
@@ -1020,21 +1323,25 @@
   </w:style>
   <w:style w:type="paragraph" w:styleId="Subtitle">
     <w:name w:val="Subtitle"/>
-    <w:basedOn w:val="Normal"/>
-    <w:next w:val="Normal"/>
+    <w:basedOn w:val="Normal1"/>
+    <w:next w:val="Normal1"/>
+    <w:qFormat/>
     <w:pPr>
-      <w:keepNext w:val="1"/>
-      <w:keepLines w:val="1"/>
-      <w:pageBreakBefore w:val="0"/>
-      <w:spacing w:after="320" w:before="0" w:lineRule="auto"/>
+      <w:keepNext w:val="true"/>
+      <w:keepLines/>
+      <w:pageBreakBefore w:val="false"/>
+      <w:spacing w:lineRule="auto" w:line="240" w:before="0" w:after="320"/>
     </w:pPr>
     <w:rPr>
-      <w:rFonts w:ascii="Arial" w:cs="Arial" w:eastAsia="Arial" w:hAnsi="Arial"/>
-      <w:i w:val="0"/>
+      <w:rFonts w:ascii="Arial" w:hAnsi="Arial" w:eastAsia="Arial" w:cs="Arial"/>
+      <w:i w:val="false"/>
       <w:color w:val="666666"/>
       <w:sz w:val="30"/>
       <w:szCs w:val="30"/>
     </w:rPr>
+  </w:style>
+  <w:style w:type="table" w:default="1" w:styleId="TableNormal">
+    <w:name w:val="Table Normal"/>
   </w:style>
 </w:styles>
 </file>

</xml_diff>